<commit_message>
Deploiement du site web de notes de cours.
</commit_message>
<xml_diff>
--- a/projet-integrateur-1/documents/Analyse et conception - Gabarit.docx
+++ b/projet-integrateur-1/documents/Analyse et conception - Gabarit.docx
@@ -1,6 +1,6 @@
 
 <file path=word/document.xml><?xml version="1.0" encoding="utf-8"?>
-<w:document xmlns:wpc="http://schemas.microsoft.com/office/word/2010/wordprocessingCanvas" xmlns:cx="http://schemas.microsoft.com/office/drawing/2014/chartex" xmlns:cx1="http://schemas.microsoft.com/office/drawing/2015/9/8/chartex" xmlns:cx2="http://schemas.microsoft.com/office/drawing/2015/10/21/chartex" xmlns:cx3="http://schemas.microsoft.com/office/drawing/2016/5/9/chartex" xmlns:cx4="http://schemas.microsoft.com/office/drawing/2016/5/10/chartex" xmlns:cx5="http://schemas.microsoft.com/office/drawing/2016/5/11/chartex" xmlns:cx6="http://schemas.microsoft.com/office/drawing/2016/5/12/chartex" xmlns:cx7="http://schemas.microsoft.com/office/drawing/2016/5/13/chartex" xmlns:cx8="http://schemas.microsoft.com/office/drawing/2016/5/14/chartex" xmlns:mc="http://schemas.openxmlformats.org/markup-compatibility/2006" xmlns:aink="http://schemas.microsoft.com/office/drawing/2016/ink" xmlns:am3d="http://schemas.microsoft.com/office/drawing/2017/model3d" xmlns:o="urn:schemas-microsoft-com:office:office" xmlns:oel="http://schemas.microsoft.com/office/2019/extlst" xmlns:r="http://schemas.openxmlformats.org/officeDocument/2006/relationships" xmlns:m="http://schemas.openxmlformats.org/officeDocument/2006/math" xmlns:v="urn:schemas-microsoft-com:vml" xmlns:wp14="http://schemas.microsoft.com/office/word/2010/wordprocessingDrawing" xmlns:wp="http://schemas.openxmlformats.org/drawingml/2006/wordprocessingDrawing" xmlns:w10="urn:schemas-microsoft-com:office:word" xmlns:w="http://schemas.openxmlformats.org/wordprocessingml/2006/main" xmlns:w14="http://schemas.microsoft.com/office/word/2010/wordml" xmlns:w15="http://schemas.microsoft.com/office/word/2012/wordml" xmlns:w16cex="http://schemas.microsoft.com/office/word/2018/wordml/cex" xmlns:w16cid="http://schemas.microsoft.com/office/word/2016/wordml/cid" xmlns:w16="http://schemas.microsoft.com/office/word/2018/wordml" xmlns:w16du="http://schemas.microsoft.com/office/word/2023/wordml/word16du" xmlns:w16sdtdh="http://schemas.microsoft.com/office/word/2020/wordml/sdtdatahash" xmlns:w16se="http://schemas.microsoft.com/office/word/2015/wordml/symex" xmlns:wpg="http://schemas.microsoft.com/office/word/2010/wordprocessingGroup" xmlns:wpi="http://schemas.microsoft.com/office/word/2010/wordprocessingInk" xmlns:wne="http://schemas.microsoft.com/office/word/2006/wordml" xmlns:wps="http://schemas.microsoft.com/office/word/2010/wordprocessingShape" mc:Ignorable="w14 w15 w16se w16cid w16 w16cex w16sdtdh w16du wp14">
+<w:document xmlns:wpc="http://schemas.microsoft.com/office/word/2010/wordprocessingCanvas" xmlns:cx="http://schemas.microsoft.com/office/drawing/2014/chartex" xmlns:cx1="http://schemas.microsoft.com/office/drawing/2015/9/8/chartex" xmlns:cx2="http://schemas.microsoft.com/office/drawing/2015/10/21/chartex" xmlns:cx3="http://schemas.microsoft.com/office/drawing/2016/5/9/chartex" xmlns:cx4="http://schemas.microsoft.com/office/drawing/2016/5/10/chartex" xmlns:cx5="http://schemas.microsoft.com/office/drawing/2016/5/11/chartex" xmlns:cx6="http://schemas.microsoft.com/office/drawing/2016/5/12/chartex" xmlns:cx7="http://schemas.microsoft.com/office/drawing/2016/5/13/chartex" xmlns:cx8="http://schemas.microsoft.com/office/drawing/2016/5/14/chartex" xmlns:mc="http://schemas.openxmlformats.org/markup-compatibility/2006" xmlns:aink="http://schemas.microsoft.com/office/drawing/2016/ink" xmlns:am3d="http://schemas.microsoft.com/office/drawing/2017/model3d" xmlns:o="urn:schemas-microsoft-com:office:office" xmlns:oel="http://schemas.microsoft.com/office/2019/extlst" xmlns:r="http://schemas.openxmlformats.org/officeDocument/2006/relationships" xmlns:m="http://schemas.openxmlformats.org/officeDocument/2006/math" xmlns:v="urn:schemas-microsoft-com:vml" xmlns:wp14="http://schemas.microsoft.com/office/word/2010/wordprocessingDrawing" xmlns:wp="http://schemas.openxmlformats.org/drawingml/2006/wordprocessingDrawing" xmlns:w10="urn:schemas-microsoft-com:office:word" xmlns:w="http://schemas.openxmlformats.org/wordprocessingml/2006/main" xmlns:w14="http://schemas.microsoft.com/office/word/2010/wordml" xmlns:w15="http://schemas.microsoft.com/office/word/2012/wordml" xmlns:w16cex="http://schemas.microsoft.com/office/word/2018/wordml/cex" xmlns:w16cid="http://schemas.microsoft.com/office/word/2016/wordml/cid" xmlns:w16="http://schemas.microsoft.com/office/word/2018/wordml" xmlns:w16du="http://schemas.microsoft.com/office/word/2023/wordml/word16du" xmlns:w16sdtdh="http://schemas.microsoft.com/office/word/2020/wordml/sdtdatahash" xmlns:w16sdtfl="http://schemas.microsoft.com/office/word/2024/wordml/sdtformatlock" xmlns:w16se="http://schemas.microsoft.com/office/word/2015/wordml/symex" xmlns:wpg="http://schemas.microsoft.com/office/word/2010/wordprocessingGroup" xmlns:wpi="http://schemas.microsoft.com/office/word/2010/wordprocessingInk" xmlns:wne="http://schemas.microsoft.com/office/word/2006/wordml" xmlns:wps="http://schemas.microsoft.com/office/word/2010/wordprocessingShape" mc:Ignorable="w14 w15 w16se w16cid w16 w16cex w16sdtdh w16sdtfl w16du wp14">
   <w:body>
     <w:p>
       <w:pPr>
@@ -42,7 +42,7 @@
         <w:rPr>
           <w:noProof/>
         </w:rPr>
-        <w:t>23 août 2024</w:t>
+        <w:t>19 décembre 2024</w:t>
       </w:r>
       <w:r>
         <w:fldChar w:fldCharType="end"/>
@@ -81,6 +81,9 @@
         <w:br/>
         <w:t>Nom #4</w:t>
       </w:r>
+      <w:r>
+        <w:tab/>
+      </w:r>
     </w:p>
     <w:p>
       <w:pPr>
@@ -91,12 +94,7 @@
       <w:pPr>
         <w:pStyle w:val="Pagetitre-corps"/>
         <w:sectPr>
-          <w:headerReference w:type="even" r:id="rId8"/>
-          <w:headerReference w:type="default" r:id="rId9"/>
-          <w:footerReference w:type="even" r:id="rId10"/>
-          <w:footerReference w:type="default" r:id="rId11"/>
-          <w:headerReference w:type="first" r:id="rId12"/>
-          <w:footerReference w:type="first" r:id="rId13"/>
+          <w:footerReference w:type="default" r:id="rId8"/>
           <w:pgSz w:w="12240" w:h="15840" w:code="1"/>
           <w:pgMar w:top="1440" w:right="1797" w:bottom="1440" w:left="1797" w:header="709" w:footer="709" w:gutter="0"/>
           <w:cols w:space="708"/>
@@ -2295,8 +2293,8 @@
     <w:p>
       <w:pPr>
         <w:sectPr>
-          <w:headerReference w:type="default" r:id="rId14"/>
-          <w:footerReference w:type="default" r:id="rId15"/>
+          <w:headerReference w:type="default" r:id="rId9"/>
+          <w:footerReference w:type="default" r:id="rId10"/>
           <w:pgSz w:w="12240" w:h="15840"/>
           <w:pgMar w:top="1440" w:right="1800" w:bottom="1440" w:left="1800" w:header="708" w:footer="708" w:gutter="0"/>
           <w:cols w:space="708"/>
@@ -3488,7 +3486,7 @@
         <w:pStyle w:val="Sous-titre"/>
       </w:pPr>
       <w:r>
-        <w:t>Acteurs</w:t>
+        <w:t>Entité actrice</w:t>
       </w:r>
     </w:p>
     <w:p>
@@ -4920,6 +4918,15 @@
       </w:r>
       <w:bookmarkEnd w:id="19"/>
     </w:p>
+    <w:p/>
+    <w:p>
+      <w:pPr>
+        <w:pStyle w:val="Sous-titre"/>
+      </w:pPr>
+      <w:r>
+        <w:t>Diagramme de classe de conception</w:t>
+      </w:r>
+    </w:p>
     <w:p>
       <w:pPr>
         <w:pStyle w:val="Precisions"/>
@@ -4947,11 +4954,32 @@
     </w:p>
     <w:p>
       <w:pPr>
+        <w:pStyle w:val="Sous-titre"/>
+      </w:pPr>
+      <w:r>
+        <w:lastRenderedPageBreak/>
+        <w:t>Choix des patrons architecturaux</w:t>
+      </w:r>
+    </w:p>
+    <w:p>
+      <w:pPr>
+        <w:pStyle w:val="Precisions"/>
+      </w:pPr>
+      <w:r>
+        <w:t>Explique les choix d’architectures qui ont été sélectionnés et lient leur utilisation aux caractéristiques et particularités du système.</w:t>
+      </w:r>
+    </w:p>
+    <w:p>
+      <w:pPr>
+        <w:pStyle w:val="Precisions"/>
+      </w:pPr>
+    </w:p>
+    <w:p>
+      <w:pPr>
         <w:pStyle w:val="Titre2"/>
       </w:pPr>
       <w:bookmarkStart w:id="20" w:name="_Toc176249130"/>
       <w:r>
-        <w:lastRenderedPageBreak/>
         <w:t>Assurance qualité</w:t>
       </w:r>
       <w:bookmarkEnd w:id="20"/>
@@ -5116,7 +5144,7 @@
       </w:pPr>
     </w:p>
     <w:sectPr>
-      <w:footerReference w:type="default" r:id="rId16"/>
+      <w:footerReference w:type="default" r:id="rId11"/>
       <w:pgSz w:w="12240" w:h="15840"/>
       <w:pgMar w:top="1440" w:right="1800" w:bottom="1440" w:left="1800" w:header="708" w:footer="708" w:gutter="0"/>
       <w:cols w:space="708"/>
@@ -5127,7 +5155,7 @@
 </file>
 
 <file path=word/endnotes.xml><?xml version="1.0" encoding="utf-8"?>
-<w:endnotes xmlns:wpc="http://schemas.microsoft.com/office/word/2010/wordprocessingCanvas" xmlns:cx="http://schemas.microsoft.com/office/drawing/2014/chartex" xmlns:cx1="http://schemas.microsoft.com/office/drawing/2015/9/8/chartex" xmlns:cx2="http://schemas.microsoft.com/office/drawing/2015/10/21/chartex" xmlns:cx3="http://schemas.microsoft.com/office/drawing/2016/5/9/chartex" xmlns:cx4="http://schemas.microsoft.com/office/drawing/2016/5/10/chartex" xmlns:cx5="http://schemas.microsoft.com/office/drawing/2016/5/11/chartex" xmlns:cx6="http://schemas.microsoft.com/office/drawing/2016/5/12/chartex" xmlns:cx7="http://schemas.microsoft.com/office/drawing/2016/5/13/chartex" xmlns:cx8="http://schemas.microsoft.com/office/drawing/2016/5/14/chartex" xmlns:mc="http://schemas.openxmlformats.org/markup-compatibility/2006" xmlns:aink="http://schemas.microsoft.com/office/drawing/2016/ink" xmlns:am3d="http://schemas.microsoft.com/office/drawing/2017/model3d" xmlns:o="urn:schemas-microsoft-com:office:office" xmlns:oel="http://schemas.microsoft.com/office/2019/extlst" xmlns:r="http://schemas.openxmlformats.org/officeDocument/2006/relationships" xmlns:m="http://schemas.openxmlformats.org/officeDocument/2006/math" xmlns:v="urn:schemas-microsoft-com:vml" xmlns:wp14="http://schemas.microsoft.com/office/word/2010/wordprocessingDrawing" xmlns:wp="http://schemas.openxmlformats.org/drawingml/2006/wordprocessingDrawing" xmlns:w10="urn:schemas-microsoft-com:office:word" xmlns:w="http://schemas.openxmlformats.org/wordprocessingml/2006/main" xmlns:w14="http://schemas.microsoft.com/office/word/2010/wordml" xmlns:w15="http://schemas.microsoft.com/office/word/2012/wordml" xmlns:w16cex="http://schemas.microsoft.com/office/word/2018/wordml/cex" xmlns:w16cid="http://schemas.microsoft.com/office/word/2016/wordml/cid" xmlns:w16="http://schemas.microsoft.com/office/word/2018/wordml" xmlns:w16du="http://schemas.microsoft.com/office/word/2023/wordml/word16du" xmlns:w16sdtdh="http://schemas.microsoft.com/office/word/2020/wordml/sdtdatahash" xmlns:w16se="http://schemas.microsoft.com/office/word/2015/wordml/symex" xmlns:wpg="http://schemas.microsoft.com/office/word/2010/wordprocessingGroup" xmlns:wpi="http://schemas.microsoft.com/office/word/2010/wordprocessingInk" xmlns:wne="http://schemas.microsoft.com/office/word/2006/wordml" xmlns:wps="http://schemas.microsoft.com/office/word/2010/wordprocessingShape" mc:Ignorable="w14 w15 w16se w16cid w16 w16cex w16sdtdh w16du wp14">
+<w:endnotes xmlns:wpc="http://schemas.microsoft.com/office/word/2010/wordprocessingCanvas" xmlns:cx="http://schemas.microsoft.com/office/drawing/2014/chartex" xmlns:cx1="http://schemas.microsoft.com/office/drawing/2015/9/8/chartex" xmlns:cx2="http://schemas.microsoft.com/office/drawing/2015/10/21/chartex" xmlns:cx3="http://schemas.microsoft.com/office/drawing/2016/5/9/chartex" xmlns:cx4="http://schemas.microsoft.com/office/drawing/2016/5/10/chartex" xmlns:cx5="http://schemas.microsoft.com/office/drawing/2016/5/11/chartex" xmlns:cx6="http://schemas.microsoft.com/office/drawing/2016/5/12/chartex" xmlns:cx7="http://schemas.microsoft.com/office/drawing/2016/5/13/chartex" xmlns:cx8="http://schemas.microsoft.com/office/drawing/2016/5/14/chartex" xmlns:mc="http://schemas.openxmlformats.org/markup-compatibility/2006" xmlns:aink="http://schemas.microsoft.com/office/drawing/2016/ink" xmlns:am3d="http://schemas.microsoft.com/office/drawing/2017/model3d" xmlns:o="urn:schemas-microsoft-com:office:office" xmlns:oel="http://schemas.microsoft.com/office/2019/extlst" xmlns:r="http://schemas.openxmlformats.org/officeDocument/2006/relationships" xmlns:m="http://schemas.openxmlformats.org/officeDocument/2006/math" xmlns:v="urn:schemas-microsoft-com:vml" xmlns:wp14="http://schemas.microsoft.com/office/word/2010/wordprocessingDrawing" xmlns:wp="http://schemas.openxmlformats.org/drawingml/2006/wordprocessingDrawing" xmlns:w10="urn:schemas-microsoft-com:office:word" xmlns:w="http://schemas.openxmlformats.org/wordprocessingml/2006/main" xmlns:w14="http://schemas.microsoft.com/office/word/2010/wordml" xmlns:w15="http://schemas.microsoft.com/office/word/2012/wordml" xmlns:w16cex="http://schemas.microsoft.com/office/word/2018/wordml/cex" xmlns:w16cid="http://schemas.microsoft.com/office/word/2016/wordml/cid" xmlns:w16="http://schemas.microsoft.com/office/word/2018/wordml" xmlns:w16du="http://schemas.microsoft.com/office/word/2023/wordml/word16du" xmlns:w16sdtdh="http://schemas.microsoft.com/office/word/2020/wordml/sdtdatahash" xmlns:w16sdtfl="http://schemas.microsoft.com/office/word/2024/wordml/sdtformatlock" xmlns:w16se="http://schemas.microsoft.com/office/word/2015/wordml/symex" xmlns:wpg="http://schemas.microsoft.com/office/word/2010/wordprocessingGroup" xmlns:wpi="http://schemas.microsoft.com/office/word/2010/wordprocessingInk" xmlns:wne="http://schemas.microsoft.com/office/word/2006/wordml" xmlns:wps="http://schemas.microsoft.com/office/word/2010/wordprocessingShape" mc:Ignorable="w14 w15 w16se w16cid w16 w16cex w16sdtdh w16sdtfl w16du wp14">
   <w:endnote w:type="separator" w:id="-1">
     <w:p>
       <w:pPr>
@@ -5152,17 +5180,7 @@
 </file>
 
 <file path=word/footer1.xml><?xml version="1.0" encoding="utf-8"?>
-<w:ftr xmlns:wpc="http://schemas.microsoft.com/office/word/2010/wordprocessingCanvas" xmlns:cx="http://schemas.microsoft.com/office/drawing/2014/chartex" xmlns:cx1="http://schemas.microsoft.com/office/drawing/2015/9/8/chartex" xmlns:cx2="http://schemas.microsoft.com/office/drawing/2015/10/21/chartex" xmlns:cx3="http://schemas.microsoft.com/office/drawing/2016/5/9/chartex" xmlns:cx4="http://schemas.microsoft.com/office/drawing/2016/5/10/chartex" xmlns:cx5="http://schemas.microsoft.com/office/drawing/2016/5/11/chartex" xmlns:cx6="http://schemas.microsoft.com/office/drawing/2016/5/12/chartex" xmlns:cx7="http://schemas.microsoft.com/office/drawing/2016/5/13/chartex" xmlns:cx8="http://schemas.microsoft.com/office/drawing/2016/5/14/chartex" xmlns:mc="http://schemas.openxmlformats.org/markup-compatibility/2006" xmlns:aink="http://schemas.microsoft.com/office/drawing/2016/ink" xmlns:am3d="http://schemas.microsoft.com/office/drawing/2017/model3d" xmlns:o="urn:schemas-microsoft-com:office:office" xmlns:oel="http://schemas.microsoft.com/office/2019/extlst" xmlns:r="http://schemas.openxmlformats.org/officeDocument/2006/relationships" xmlns:m="http://schemas.openxmlformats.org/officeDocument/2006/math" xmlns:v="urn:schemas-microsoft-com:vml" xmlns:wp14="http://schemas.microsoft.com/office/word/2010/wordprocessingDrawing" xmlns:wp="http://schemas.openxmlformats.org/drawingml/2006/wordprocessingDrawing" xmlns:w10="urn:schemas-microsoft-com:office:word" xmlns:w="http://schemas.openxmlformats.org/wordprocessingml/2006/main" xmlns:w14="http://schemas.microsoft.com/office/word/2010/wordml" xmlns:w15="http://schemas.microsoft.com/office/word/2012/wordml" xmlns:w16cex="http://schemas.microsoft.com/office/word/2018/wordml/cex" xmlns:w16cid="http://schemas.microsoft.com/office/word/2016/wordml/cid" xmlns:w16="http://schemas.microsoft.com/office/word/2018/wordml" xmlns:w16du="http://schemas.microsoft.com/office/word/2023/wordml/word16du" xmlns:w16sdtdh="http://schemas.microsoft.com/office/word/2020/wordml/sdtdatahash" xmlns:w16se="http://schemas.microsoft.com/office/word/2015/wordml/symex" xmlns:wpg="http://schemas.microsoft.com/office/word/2010/wordprocessingGroup" xmlns:wpi="http://schemas.microsoft.com/office/word/2010/wordprocessingInk" xmlns:wne="http://schemas.microsoft.com/office/word/2006/wordml" xmlns:wps="http://schemas.microsoft.com/office/word/2010/wordprocessingShape" mc:Ignorable="w14 w15 w16se w16cid w16 w16cex w16sdtdh w16du wp14">
-  <w:p>
-    <w:pPr>
-      <w:pStyle w:val="Pieddepage"/>
-    </w:pPr>
-  </w:p>
-</w:ftr>
-</file>
-
-<file path=word/footer2.xml><?xml version="1.0" encoding="utf-8"?>
-<w:ftr xmlns:wpc="http://schemas.microsoft.com/office/word/2010/wordprocessingCanvas" xmlns:cx="http://schemas.microsoft.com/office/drawing/2014/chartex" xmlns:cx1="http://schemas.microsoft.com/office/drawing/2015/9/8/chartex" xmlns:cx2="http://schemas.microsoft.com/office/drawing/2015/10/21/chartex" xmlns:cx3="http://schemas.microsoft.com/office/drawing/2016/5/9/chartex" xmlns:cx4="http://schemas.microsoft.com/office/drawing/2016/5/10/chartex" xmlns:cx5="http://schemas.microsoft.com/office/drawing/2016/5/11/chartex" xmlns:cx6="http://schemas.microsoft.com/office/drawing/2016/5/12/chartex" xmlns:cx7="http://schemas.microsoft.com/office/drawing/2016/5/13/chartex" xmlns:cx8="http://schemas.microsoft.com/office/drawing/2016/5/14/chartex" xmlns:mc="http://schemas.openxmlformats.org/markup-compatibility/2006" xmlns:aink="http://schemas.microsoft.com/office/drawing/2016/ink" xmlns:am3d="http://schemas.microsoft.com/office/drawing/2017/model3d" xmlns:o="urn:schemas-microsoft-com:office:office" xmlns:oel="http://schemas.microsoft.com/office/2019/extlst" xmlns:r="http://schemas.openxmlformats.org/officeDocument/2006/relationships" xmlns:m="http://schemas.openxmlformats.org/officeDocument/2006/math" xmlns:v="urn:schemas-microsoft-com:vml" xmlns:wp14="http://schemas.microsoft.com/office/word/2010/wordprocessingDrawing" xmlns:wp="http://schemas.openxmlformats.org/drawingml/2006/wordprocessingDrawing" xmlns:w10="urn:schemas-microsoft-com:office:word" xmlns:w="http://schemas.openxmlformats.org/wordprocessingml/2006/main" xmlns:w14="http://schemas.microsoft.com/office/word/2010/wordml" xmlns:w15="http://schemas.microsoft.com/office/word/2012/wordml" xmlns:w16cex="http://schemas.microsoft.com/office/word/2018/wordml/cex" xmlns:w16cid="http://schemas.microsoft.com/office/word/2016/wordml/cid" xmlns:w16="http://schemas.microsoft.com/office/word/2018/wordml" xmlns:w16du="http://schemas.microsoft.com/office/word/2023/wordml/word16du" xmlns:w16sdtdh="http://schemas.microsoft.com/office/word/2020/wordml/sdtdatahash" xmlns:w16se="http://schemas.microsoft.com/office/word/2015/wordml/symex" xmlns:wpg="http://schemas.microsoft.com/office/word/2010/wordprocessingGroup" xmlns:wpi="http://schemas.microsoft.com/office/word/2010/wordprocessingInk" xmlns:wne="http://schemas.microsoft.com/office/word/2006/wordml" xmlns:wps="http://schemas.microsoft.com/office/word/2010/wordprocessingShape" mc:Ignorable="w14 w15 w16se w16cid w16 w16cex w16sdtdh w16du wp14">
+<w:ftr xmlns:wpc="http://schemas.microsoft.com/office/word/2010/wordprocessingCanvas" xmlns:cx="http://schemas.microsoft.com/office/drawing/2014/chartex" xmlns:cx1="http://schemas.microsoft.com/office/drawing/2015/9/8/chartex" xmlns:cx2="http://schemas.microsoft.com/office/drawing/2015/10/21/chartex" xmlns:cx3="http://schemas.microsoft.com/office/drawing/2016/5/9/chartex" xmlns:cx4="http://schemas.microsoft.com/office/drawing/2016/5/10/chartex" xmlns:cx5="http://schemas.microsoft.com/office/drawing/2016/5/11/chartex" xmlns:cx6="http://schemas.microsoft.com/office/drawing/2016/5/12/chartex" xmlns:cx7="http://schemas.microsoft.com/office/drawing/2016/5/13/chartex" xmlns:cx8="http://schemas.microsoft.com/office/drawing/2016/5/14/chartex" xmlns:mc="http://schemas.openxmlformats.org/markup-compatibility/2006" xmlns:aink="http://schemas.microsoft.com/office/drawing/2016/ink" xmlns:am3d="http://schemas.microsoft.com/office/drawing/2017/model3d" xmlns:o="urn:schemas-microsoft-com:office:office" xmlns:oel="http://schemas.microsoft.com/office/2019/extlst" xmlns:r="http://schemas.openxmlformats.org/officeDocument/2006/relationships" xmlns:m="http://schemas.openxmlformats.org/officeDocument/2006/math" xmlns:v="urn:schemas-microsoft-com:vml" xmlns:wp14="http://schemas.microsoft.com/office/word/2010/wordprocessingDrawing" xmlns:wp="http://schemas.openxmlformats.org/drawingml/2006/wordprocessingDrawing" xmlns:w10="urn:schemas-microsoft-com:office:word" xmlns:w="http://schemas.openxmlformats.org/wordprocessingml/2006/main" xmlns:w14="http://schemas.microsoft.com/office/word/2010/wordml" xmlns:w15="http://schemas.microsoft.com/office/word/2012/wordml" xmlns:w16cex="http://schemas.microsoft.com/office/word/2018/wordml/cex" xmlns:w16cid="http://schemas.microsoft.com/office/word/2016/wordml/cid" xmlns:w16="http://schemas.microsoft.com/office/word/2018/wordml" xmlns:w16du="http://schemas.microsoft.com/office/word/2023/wordml/word16du" xmlns:w16sdtdh="http://schemas.microsoft.com/office/word/2020/wordml/sdtdatahash" xmlns:w16sdtfl="http://schemas.microsoft.com/office/word/2024/wordml/sdtformatlock" xmlns:w16se="http://schemas.microsoft.com/office/word/2015/wordml/symex" xmlns:wpg="http://schemas.microsoft.com/office/word/2010/wordprocessingGroup" xmlns:wpi="http://schemas.microsoft.com/office/word/2010/wordprocessingInk" xmlns:wne="http://schemas.microsoft.com/office/word/2006/wordml" xmlns:wps="http://schemas.microsoft.com/office/word/2010/wordprocessingShape" mc:Ignorable="w14 w15 w16se w16cid w16 w16cex w16sdtdh w16sdtfl w16du wp14">
   <w:p>
     <w:pPr>
       <w:pBdr>
@@ -5357,7 +5375,23 @@
         <w:sz w:val="16"/>
         <w:szCs w:val="18"/>
       </w:rPr>
-      <w:t>, 2024.</w:t>
+      <w:t>, 202</w:t>
+    </w:r>
+    <w:r>
+      <w:rPr>
+        <w:color w:val="7B7B7B" w:themeColor="accent3" w:themeShade="BF"/>
+        <w:sz w:val="16"/>
+        <w:szCs w:val="18"/>
+      </w:rPr>
+      <w:t>5</w:t>
+    </w:r>
+    <w:r>
+      <w:rPr>
+        <w:color w:val="7B7B7B" w:themeColor="accent3" w:themeShade="BF"/>
+        <w:sz w:val="16"/>
+        <w:szCs w:val="18"/>
+      </w:rPr>
+      <w:t>.</w:t>
     </w:r>
     <w:r>
       <w:ptab w:relativeTo="margin" w:alignment="right" w:leader="none"/>
@@ -5366,18 +5400,8 @@
 </w:ftr>
 </file>
 
-<file path=word/footer3.xml><?xml version="1.0" encoding="utf-8"?>
-<w:ftr xmlns:wpc="http://schemas.microsoft.com/office/word/2010/wordprocessingCanvas" xmlns:cx="http://schemas.microsoft.com/office/drawing/2014/chartex" xmlns:cx1="http://schemas.microsoft.com/office/drawing/2015/9/8/chartex" xmlns:cx2="http://schemas.microsoft.com/office/drawing/2015/10/21/chartex" xmlns:cx3="http://schemas.microsoft.com/office/drawing/2016/5/9/chartex" xmlns:cx4="http://schemas.microsoft.com/office/drawing/2016/5/10/chartex" xmlns:cx5="http://schemas.microsoft.com/office/drawing/2016/5/11/chartex" xmlns:cx6="http://schemas.microsoft.com/office/drawing/2016/5/12/chartex" xmlns:cx7="http://schemas.microsoft.com/office/drawing/2016/5/13/chartex" xmlns:cx8="http://schemas.microsoft.com/office/drawing/2016/5/14/chartex" xmlns:mc="http://schemas.openxmlformats.org/markup-compatibility/2006" xmlns:aink="http://schemas.microsoft.com/office/drawing/2016/ink" xmlns:am3d="http://schemas.microsoft.com/office/drawing/2017/model3d" xmlns:o="urn:schemas-microsoft-com:office:office" xmlns:oel="http://schemas.microsoft.com/office/2019/extlst" xmlns:r="http://schemas.openxmlformats.org/officeDocument/2006/relationships" xmlns:m="http://schemas.openxmlformats.org/officeDocument/2006/math" xmlns:v="urn:schemas-microsoft-com:vml" xmlns:wp14="http://schemas.microsoft.com/office/word/2010/wordprocessingDrawing" xmlns:wp="http://schemas.openxmlformats.org/drawingml/2006/wordprocessingDrawing" xmlns:w10="urn:schemas-microsoft-com:office:word" xmlns:w="http://schemas.openxmlformats.org/wordprocessingml/2006/main" xmlns:w14="http://schemas.microsoft.com/office/word/2010/wordml" xmlns:w15="http://schemas.microsoft.com/office/word/2012/wordml" xmlns:w16cex="http://schemas.microsoft.com/office/word/2018/wordml/cex" xmlns:w16cid="http://schemas.microsoft.com/office/word/2016/wordml/cid" xmlns:w16="http://schemas.microsoft.com/office/word/2018/wordml" xmlns:w16du="http://schemas.microsoft.com/office/word/2023/wordml/word16du" xmlns:w16sdtdh="http://schemas.microsoft.com/office/word/2020/wordml/sdtdatahash" xmlns:w16se="http://schemas.microsoft.com/office/word/2015/wordml/symex" xmlns:wpg="http://schemas.microsoft.com/office/word/2010/wordprocessingGroup" xmlns:wpi="http://schemas.microsoft.com/office/word/2010/wordprocessingInk" xmlns:wne="http://schemas.microsoft.com/office/word/2006/wordml" xmlns:wps="http://schemas.microsoft.com/office/word/2010/wordprocessingShape" mc:Ignorable="w14 w15 w16se w16cid w16 w16cex w16sdtdh w16du wp14">
-  <w:p>
-    <w:pPr>
-      <w:pStyle w:val="Pieddepage"/>
-    </w:pPr>
-  </w:p>
-</w:ftr>
-</file>
-
-<file path=word/footer4.xml><?xml version="1.0" encoding="utf-8"?>
-<w:ftr xmlns:wpc="http://schemas.microsoft.com/office/word/2010/wordprocessingCanvas" xmlns:cx="http://schemas.microsoft.com/office/drawing/2014/chartex" xmlns:cx1="http://schemas.microsoft.com/office/drawing/2015/9/8/chartex" xmlns:cx2="http://schemas.microsoft.com/office/drawing/2015/10/21/chartex" xmlns:cx3="http://schemas.microsoft.com/office/drawing/2016/5/9/chartex" xmlns:cx4="http://schemas.microsoft.com/office/drawing/2016/5/10/chartex" xmlns:cx5="http://schemas.microsoft.com/office/drawing/2016/5/11/chartex" xmlns:cx6="http://schemas.microsoft.com/office/drawing/2016/5/12/chartex" xmlns:cx7="http://schemas.microsoft.com/office/drawing/2016/5/13/chartex" xmlns:cx8="http://schemas.microsoft.com/office/drawing/2016/5/14/chartex" xmlns:mc="http://schemas.openxmlformats.org/markup-compatibility/2006" xmlns:aink="http://schemas.microsoft.com/office/drawing/2016/ink" xmlns:am3d="http://schemas.microsoft.com/office/drawing/2017/model3d" xmlns:o="urn:schemas-microsoft-com:office:office" xmlns:oel="http://schemas.microsoft.com/office/2019/extlst" xmlns:r="http://schemas.openxmlformats.org/officeDocument/2006/relationships" xmlns:m="http://schemas.openxmlformats.org/officeDocument/2006/math" xmlns:v="urn:schemas-microsoft-com:vml" xmlns:wp14="http://schemas.microsoft.com/office/word/2010/wordprocessingDrawing" xmlns:wp="http://schemas.openxmlformats.org/drawingml/2006/wordprocessingDrawing" xmlns:w10="urn:schemas-microsoft-com:office:word" xmlns:w="http://schemas.openxmlformats.org/wordprocessingml/2006/main" xmlns:w14="http://schemas.microsoft.com/office/word/2010/wordml" xmlns:w15="http://schemas.microsoft.com/office/word/2012/wordml" xmlns:w16cex="http://schemas.microsoft.com/office/word/2018/wordml/cex" xmlns:w16cid="http://schemas.microsoft.com/office/word/2016/wordml/cid" xmlns:w16="http://schemas.microsoft.com/office/word/2018/wordml" xmlns:w16du="http://schemas.microsoft.com/office/word/2023/wordml/word16du" xmlns:w16sdtdh="http://schemas.microsoft.com/office/word/2020/wordml/sdtdatahash" xmlns:w16se="http://schemas.microsoft.com/office/word/2015/wordml/symex" xmlns:wpg="http://schemas.microsoft.com/office/word/2010/wordprocessingGroup" xmlns:wpi="http://schemas.microsoft.com/office/word/2010/wordprocessingInk" xmlns:wne="http://schemas.microsoft.com/office/word/2006/wordml" xmlns:wps="http://schemas.microsoft.com/office/word/2010/wordprocessingShape" mc:Ignorable="w14 w15 w16se w16cid w16 w16cex w16sdtdh w16du wp14">
+<file path=word/footer2.xml><?xml version="1.0" encoding="utf-8"?>
+<w:ftr xmlns:wpc="http://schemas.microsoft.com/office/word/2010/wordprocessingCanvas" xmlns:cx="http://schemas.microsoft.com/office/drawing/2014/chartex" xmlns:cx1="http://schemas.microsoft.com/office/drawing/2015/9/8/chartex" xmlns:cx2="http://schemas.microsoft.com/office/drawing/2015/10/21/chartex" xmlns:cx3="http://schemas.microsoft.com/office/drawing/2016/5/9/chartex" xmlns:cx4="http://schemas.microsoft.com/office/drawing/2016/5/10/chartex" xmlns:cx5="http://schemas.microsoft.com/office/drawing/2016/5/11/chartex" xmlns:cx6="http://schemas.microsoft.com/office/drawing/2016/5/12/chartex" xmlns:cx7="http://schemas.microsoft.com/office/drawing/2016/5/13/chartex" xmlns:cx8="http://schemas.microsoft.com/office/drawing/2016/5/14/chartex" xmlns:mc="http://schemas.openxmlformats.org/markup-compatibility/2006" xmlns:aink="http://schemas.microsoft.com/office/drawing/2016/ink" xmlns:am3d="http://schemas.microsoft.com/office/drawing/2017/model3d" xmlns:o="urn:schemas-microsoft-com:office:office" xmlns:oel="http://schemas.microsoft.com/office/2019/extlst" xmlns:r="http://schemas.openxmlformats.org/officeDocument/2006/relationships" xmlns:m="http://schemas.openxmlformats.org/officeDocument/2006/math" xmlns:v="urn:schemas-microsoft-com:vml" xmlns:wp14="http://schemas.microsoft.com/office/word/2010/wordprocessingDrawing" xmlns:wp="http://schemas.openxmlformats.org/drawingml/2006/wordprocessingDrawing" xmlns:w10="urn:schemas-microsoft-com:office:word" xmlns:w="http://schemas.openxmlformats.org/wordprocessingml/2006/main" xmlns:w14="http://schemas.microsoft.com/office/word/2010/wordml" xmlns:w15="http://schemas.microsoft.com/office/word/2012/wordml" xmlns:w16cex="http://schemas.microsoft.com/office/word/2018/wordml/cex" xmlns:w16cid="http://schemas.microsoft.com/office/word/2016/wordml/cid" xmlns:w16="http://schemas.microsoft.com/office/word/2018/wordml" xmlns:w16du="http://schemas.microsoft.com/office/word/2023/wordml/word16du" xmlns:w16sdtdh="http://schemas.microsoft.com/office/word/2020/wordml/sdtdatahash" xmlns:w16sdtfl="http://schemas.microsoft.com/office/word/2024/wordml/sdtformatlock" xmlns:w16se="http://schemas.microsoft.com/office/word/2015/wordml/symex" xmlns:wpg="http://schemas.microsoft.com/office/word/2010/wordprocessingGroup" xmlns:wpi="http://schemas.microsoft.com/office/word/2010/wordprocessingInk" xmlns:wne="http://schemas.microsoft.com/office/word/2006/wordml" xmlns:wps="http://schemas.microsoft.com/office/word/2010/wordprocessingShape" mc:Ignorable="w14 w15 w16se w16cid w16 w16cex w16sdtdh w16sdtfl w16du wp14">
   <w:p>
     <w:pPr>
       <w:jc w:val="left"/>
@@ -5410,8 +5434,8 @@
 </w:ftr>
 </file>
 
-<file path=word/footer5.xml><?xml version="1.0" encoding="utf-8"?>
-<w:ftr xmlns:wpc="http://schemas.microsoft.com/office/word/2010/wordprocessingCanvas" xmlns:cx="http://schemas.microsoft.com/office/drawing/2014/chartex" xmlns:cx1="http://schemas.microsoft.com/office/drawing/2015/9/8/chartex" xmlns:cx2="http://schemas.microsoft.com/office/drawing/2015/10/21/chartex" xmlns:cx3="http://schemas.microsoft.com/office/drawing/2016/5/9/chartex" xmlns:cx4="http://schemas.microsoft.com/office/drawing/2016/5/10/chartex" xmlns:cx5="http://schemas.microsoft.com/office/drawing/2016/5/11/chartex" xmlns:cx6="http://schemas.microsoft.com/office/drawing/2016/5/12/chartex" xmlns:cx7="http://schemas.microsoft.com/office/drawing/2016/5/13/chartex" xmlns:cx8="http://schemas.microsoft.com/office/drawing/2016/5/14/chartex" xmlns:mc="http://schemas.openxmlformats.org/markup-compatibility/2006" xmlns:aink="http://schemas.microsoft.com/office/drawing/2016/ink" xmlns:am3d="http://schemas.microsoft.com/office/drawing/2017/model3d" xmlns:o="urn:schemas-microsoft-com:office:office" xmlns:oel="http://schemas.microsoft.com/office/2019/extlst" xmlns:r="http://schemas.openxmlformats.org/officeDocument/2006/relationships" xmlns:m="http://schemas.openxmlformats.org/officeDocument/2006/math" xmlns:v="urn:schemas-microsoft-com:vml" xmlns:wp14="http://schemas.microsoft.com/office/word/2010/wordprocessingDrawing" xmlns:wp="http://schemas.openxmlformats.org/drawingml/2006/wordprocessingDrawing" xmlns:w10="urn:schemas-microsoft-com:office:word" xmlns:w="http://schemas.openxmlformats.org/wordprocessingml/2006/main" xmlns:w14="http://schemas.microsoft.com/office/word/2010/wordml" xmlns:w15="http://schemas.microsoft.com/office/word/2012/wordml" xmlns:w16cex="http://schemas.microsoft.com/office/word/2018/wordml/cex" xmlns:w16cid="http://schemas.microsoft.com/office/word/2016/wordml/cid" xmlns:w16="http://schemas.microsoft.com/office/word/2018/wordml" xmlns:w16du="http://schemas.microsoft.com/office/word/2023/wordml/word16du" xmlns:w16sdtdh="http://schemas.microsoft.com/office/word/2020/wordml/sdtdatahash" xmlns:w16se="http://schemas.microsoft.com/office/word/2015/wordml/symex" xmlns:wpg="http://schemas.microsoft.com/office/word/2010/wordprocessingGroup" xmlns:wpi="http://schemas.microsoft.com/office/word/2010/wordprocessingInk" xmlns:wne="http://schemas.microsoft.com/office/word/2006/wordml" xmlns:wps="http://schemas.microsoft.com/office/word/2010/wordprocessingShape" mc:Ignorable="w14 w15 w16se w16cid w16 w16cex w16sdtdh w16du wp14">
+<file path=word/footer3.xml><?xml version="1.0" encoding="utf-8"?>
+<w:ftr xmlns:wpc="http://schemas.microsoft.com/office/word/2010/wordprocessingCanvas" xmlns:cx="http://schemas.microsoft.com/office/drawing/2014/chartex" xmlns:cx1="http://schemas.microsoft.com/office/drawing/2015/9/8/chartex" xmlns:cx2="http://schemas.microsoft.com/office/drawing/2015/10/21/chartex" xmlns:cx3="http://schemas.microsoft.com/office/drawing/2016/5/9/chartex" xmlns:cx4="http://schemas.microsoft.com/office/drawing/2016/5/10/chartex" xmlns:cx5="http://schemas.microsoft.com/office/drawing/2016/5/11/chartex" xmlns:cx6="http://schemas.microsoft.com/office/drawing/2016/5/12/chartex" xmlns:cx7="http://schemas.microsoft.com/office/drawing/2016/5/13/chartex" xmlns:cx8="http://schemas.microsoft.com/office/drawing/2016/5/14/chartex" xmlns:mc="http://schemas.openxmlformats.org/markup-compatibility/2006" xmlns:aink="http://schemas.microsoft.com/office/drawing/2016/ink" xmlns:am3d="http://schemas.microsoft.com/office/drawing/2017/model3d" xmlns:o="urn:schemas-microsoft-com:office:office" xmlns:oel="http://schemas.microsoft.com/office/2019/extlst" xmlns:r="http://schemas.openxmlformats.org/officeDocument/2006/relationships" xmlns:m="http://schemas.openxmlformats.org/officeDocument/2006/math" xmlns:v="urn:schemas-microsoft-com:vml" xmlns:wp14="http://schemas.microsoft.com/office/word/2010/wordprocessingDrawing" xmlns:wp="http://schemas.openxmlformats.org/drawingml/2006/wordprocessingDrawing" xmlns:w10="urn:schemas-microsoft-com:office:word" xmlns:w="http://schemas.openxmlformats.org/wordprocessingml/2006/main" xmlns:w14="http://schemas.microsoft.com/office/word/2010/wordml" xmlns:w15="http://schemas.microsoft.com/office/word/2012/wordml" xmlns:w16cex="http://schemas.microsoft.com/office/word/2018/wordml/cex" xmlns:w16cid="http://schemas.microsoft.com/office/word/2016/wordml/cid" xmlns:w16="http://schemas.microsoft.com/office/word/2018/wordml" xmlns:w16du="http://schemas.microsoft.com/office/word/2023/wordml/word16du" xmlns:w16sdtdh="http://schemas.microsoft.com/office/word/2020/wordml/sdtdatahash" xmlns:w16sdtfl="http://schemas.microsoft.com/office/word/2024/wordml/sdtformatlock" xmlns:w16se="http://schemas.microsoft.com/office/word/2015/wordml/symex" xmlns:wpg="http://schemas.microsoft.com/office/word/2010/wordprocessingGroup" xmlns:wpi="http://schemas.microsoft.com/office/word/2010/wordprocessingInk" xmlns:wne="http://schemas.microsoft.com/office/word/2006/wordml" xmlns:wps="http://schemas.microsoft.com/office/word/2010/wordprocessingShape" mc:Ignorable="w14 w15 w16se w16cid w16 w16cex w16sdtdh w16sdtfl w16du wp14">
   <w:p>
     <w:pPr>
       <w:jc w:val="left"/>
@@ -5466,7 +5490,7 @@
 </file>
 
 <file path=word/footnotes.xml><?xml version="1.0" encoding="utf-8"?>
-<w:footnotes xmlns:wpc="http://schemas.microsoft.com/office/word/2010/wordprocessingCanvas" xmlns:cx="http://schemas.microsoft.com/office/drawing/2014/chartex" xmlns:cx1="http://schemas.microsoft.com/office/drawing/2015/9/8/chartex" xmlns:cx2="http://schemas.microsoft.com/office/drawing/2015/10/21/chartex" xmlns:cx3="http://schemas.microsoft.com/office/drawing/2016/5/9/chartex" xmlns:cx4="http://schemas.microsoft.com/office/drawing/2016/5/10/chartex" xmlns:cx5="http://schemas.microsoft.com/office/drawing/2016/5/11/chartex" xmlns:cx6="http://schemas.microsoft.com/office/drawing/2016/5/12/chartex" xmlns:cx7="http://schemas.microsoft.com/office/drawing/2016/5/13/chartex" xmlns:cx8="http://schemas.microsoft.com/office/drawing/2016/5/14/chartex" xmlns:mc="http://schemas.openxmlformats.org/markup-compatibility/2006" xmlns:aink="http://schemas.microsoft.com/office/drawing/2016/ink" xmlns:am3d="http://schemas.microsoft.com/office/drawing/2017/model3d" xmlns:o="urn:schemas-microsoft-com:office:office" xmlns:oel="http://schemas.microsoft.com/office/2019/extlst" xmlns:r="http://schemas.openxmlformats.org/officeDocument/2006/relationships" xmlns:m="http://schemas.openxmlformats.org/officeDocument/2006/math" xmlns:v="urn:schemas-microsoft-com:vml" xmlns:wp14="http://schemas.microsoft.com/office/word/2010/wordprocessingDrawing" xmlns:wp="http://schemas.openxmlformats.org/drawingml/2006/wordprocessingDrawing" xmlns:w10="urn:schemas-microsoft-com:office:word" xmlns:w="http://schemas.openxmlformats.org/wordprocessingml/2006/main" xmlns:w14="http://schemas.microsoft.com/office/word/2010/wordml" xmlns:w15="http://schemas.microsoft.com/office/word/2012/wordml" xmlns:w16cex="http://schemas.microsoft.com/office/word/2018/wordml/cex" xmlns:w16cid="http://schemas.microsoft.com/office/word/2016/wordml/cid" xmlns:w16="http://schemas.microsoft.com/office/word/2018/wordml" xmlns:w16du="http://schemas.microsoft.com/office/word/2023/wordml/word16du" xmlns:w16sdtdh="http://schemas.microsoft.com/office/word/2020/wordml/sdtdatahash" xmlns:w16se="http://schemas.microsoft.com/office/word/2015/wordml/symex" xmlns:wpg="http://schemas.microsoft.com/office/word/2010/wordprocessingGroup" xmlns:wpi="http://schemas.microsoft.com/office/word/2010/wordprocessingInk" xmlns:wne="http://schemas.microsoft.com/office/word/2006/wordml" xmlns:wps="http://schemas.microsoft.com/office/word/2010/wordprocessingShape" mc:Ignorable="w14 w15 w16se w16cid w16 w16cex w16sdtdh w16du wp14">
+<w:footnotes xmlns:wpc="http://schemas.microsoft.com/office/word/2010/wordprocessingCanvas" xmlns:cx="http://schemas.microsoft.com/office/drawing/2014/chartex" xmlns:cx1="http://schemas.microsoft.com/office/drawing/2015/9/8/chartex" xmlns:cx2="http://schemas.microsoft.com/office/drawing/2015/10/21/chartex" xmlns:cx3="http://schemas.microsoft.com/office/drawing/2016/5/9/chartex" xmlns:cx4="http://schemas.microsoft.com/office/drawing/2016/5/10/chartex" xmlns:cx5="http://schemas.microsoft.com/office/drawing/2016/5/11/chartex" xmlns:cx6="http://schemas.microsoft.com/office/drawing/2016/5/12/chartex" xmlns:cx7="http://schemas.microsoft.com/office/drawing/2016/5/13/chartex" xmlns:cx8="http://schemas.microsoft.com/office/drawing/2016/5/14/chartex" xmlns:mc="http://schemas.openxmlformats.org/markup-compatibility/2006" xmlns:aink="http://schemas.microsoft.com/office/drawing/2016/ink" xmlns:am3d="http://schemas.microsoft.com/office/drawing/2017/model3d" xmlns:o="urn:schemas-microsoft-com:office:office" xmlns:oel="http://schemas.microsoft.com/office/2019/extlst" xmlns:r="http://schemas.openxmlformats.org/officeDocument/2006/relationships" xmlns:m="http://schemas.openxmlformats.org/officeDocument/2006/math" xmlns:v="urn:schemas-microsoft-com:vml" xmlns:wp14="http://schemas.microsoft.com/office/word/2010/wordprocessingDrawing" xmlns:wp="http://schemas.openxmlformats.org/drawingml/2006/wordprocessingDrawing" xmlns:w10="urn:schemas-microsoft-com:office:word" xmlns:w="http://schemas.openxmlformats.org/wordprocessingml/2006/main" xmlns:w14="http://schemas.microsoft.com/office/word/2010/wordml" xmlns:w15="http://schemas.microsoft.com/office/word/2012/wordml" xmlns:w16cex="http://schemas.microsoft.com/office/word/2018/wordml/cex" xmlns:w16cid="http://schemas.microsoft.com/office/word/2016/wordml/cid" xmlns:w16="http://schemas.microsoft.com/office/word/2018/wordml" xmlns:w16du="http://schemas.microsoft.com/office/word/2023/wordml/word16du" xmlns:w16sdtdh="http://schemas.microsoft.com/office/word/2020/wordml/sdtdatahash" xmlns:w16sdtfl="http://schemas.microsoft.com/office/word/2024/wordml/sdtformatlock" xmlns:w16se="http://schemas.microsoft.com/office/word/2015/wordml/symex" xmlns:wpg="http://schemas.microsoft.com/office/word/2010/wordprocessingGroup" xmlns:wpi="http://schemas.microsoft.com/office/word/2010/wordprocessingInk" xmlns:wne="http://schemas.microsoft.com/office/word/2006/wordml" xmlns:wps="http://schemas.microsoft.com/office/word/2010/wordprocessingShape" mc:Ignorable="w14 w15 w16se w16cid w16 w16cex w16sdtdh w16sdtfl w16du wp14">
   <w:footnote w:type="separator" w:id="-1">
     <w:p>
       <w:pPr>
@@ -5491,37 +5515,7 @@
 </file>
 
 <file path=word/header1.xml><?xml version="1.0" encoding="utf-8"?>
-<w:hdr xmlns:wpc="http://schemas.microsoft.com/office/word/2010/wordprocessingCanvas" xmlns:cx="http://schemas.microsoft.com/office/drawing/2014/chartex" xmlns:cx1="http://schemas.microsoft.com/office/drawing/2015/9/8/chartex" xmlns:cx2="http://schemas.microsoft.com/office/drawing/2015/10/21/chartex" xmlns:cx3="http://schemas.microsoft.com/office/drawing/2016/5/9/chartex" xmlns:cx4="http://schemas.microsoft.com/office/drawing/2016/5/10/chartex" xmlns:cx5="http://schemas.microsoft.com/office/drawing/2016/5/11/chartex" xmlns:cx6="http://schemas.microsoft.com/office/drawing/2016/5/12/chartex" xmlns:cx7="http://schemas.microsoft.com/office/drawing/2016/5/13/chartex" xmlns:cx8="http://schemas.microsoft.com/office/drawing/2016/5/14/chartex" xmlns:mc="http://schemas.openxmlformats.org/markup-compatibility/2006" xmlns:aink="http://schemas.microsoft.com/office/drawing/2016/ink" xmlns:am3d="http://schemas.microsoft.com/office/drawing/2017/model3d" xmlns:o="urn:schemas-microsoft-com:office:office" xmlns:oel="http://schemas.microsoft.com/office/2019/extlst" xmlns:r="http://schemas.openxmlformats.org/officeDocument/2006/relationships" xmlns:m="http://schemas.openxmlformats.org/officeDocument/2006/math" xmlns:v="urn:schemas-microsoft-com:vml" xmlns:wp14="http://schemas.microsoft.com/office/word/2010/wordprocessingDrawing" xmlns:wp="http://schemas.openxmlformats.org/drawingml/2006/wordprocessingDrawing" xmlns:w10="urn:schemas-microsoft-com:office:word" xmlns:w="http://schemas.openxmlformats.org/wordprocessingml/2006/main" xmlns:w14="http://schemas.microsoft.com/office/word/2010/wordml" xmlns:w15="http://schemas.microsoft.com/office/word/2012/wordml" xmlns:w16cex="http://schemas.microsoft.com/office/word/2018/wordml/cex" xmlns:w16cid="http://schemas.microsoft.com/office/word/2016/wordml/cid" xmlns:w16="http://schemas.microsoft.com/office/word/2018/wordml" xmlns:w16du="http://schemas.microsoft.com/office/word/2023/wordml/word16du" xmlns:w16sdtdh="http://schemas.microsoft.com/office/word/2020/wordml/sdtdatahash" xmlns:w16se="http://schemas.microsoft.com/office/word/2015/wordml/symex" xmlns:wpg="http://schemas.microsoft.com/office/word/2010/wordprocessingGroup" xmlns:wpi="http://schemas.microsoft.com/office/word/2010/wordprocessingInk" xmlns:wne="http://schemas.microsoft.com/office/word/2006/wordml" xmlns:wps="http://schemas.microsoft.com/office/word/2010/wordprocessingShape" mc:Ignorable="w14 w15 w16se w16cid w16 w16cex w16sdtdh w16du wp14">
-  <w:p>
-    <w:pPr>
-      <w:pStyle w:val="En-tte"/>
-    </w:pPr>
-  </w:p>
-</w:hdr>
-</file>
-
-<file path=word/header2.xml><?xml version="1.0" encoding="utf-8"?>
-<w:hdr xmlns:wpc="http://schemas.microsoft.com/office/word/2010/wordprocessingCanvas" xmlns:cx="http://schemas.microsoft.com/office/drawing/2014/chartex" xmlns:cx1="http://schemas.microsoft.com/office/drawing/2015/9/8/chartex" xmlns:cx2="http://schemas.microsoft.com/office/drawing/2015/10/21/chartex" xmlns:cx3="http://schemas.microsoft.com/office/drawing/2016/5/9/chartex" xmlns:cx4="http://schemas.microsoft.com/office/drawing/2016/5/10/chartex" xmlns:cx5="http://schemas.microsoft.com/office/drawing/2016/5/11/chartex" xmlns:cx6="http://schemas.microsoft.com/office/drawing/2016/5/12/chartex" xmlns:cx7="http://schemas.microsoft.com/office/drawing/2016/5/13/chartex" xmlns:cx8="http://schemas.microsoft.com/office/drawing/2016/5/14/chartex" xmlns:mc="http://schemas.openxmlformats.org/markup-compatibility/2006" xmlns:aink="http://schemas.microsoft.com/office/drawing/2016/ink" xmlns:am3d="http://schemas.microsoft.com/office/drawing/2017/model3d" xmlns:o="urn:schemas-microsoft-com:office:office" xmlns:oel="http://schemas.microsoft.com/office/2019/extlst" xmlns:r="http://schemas.openxmlformats.org/officeDocument/2006/relationships" xmlns:m="http://schemas.openxmlformats.org/officeDocument/2006/math" xmlns:v="urn:schemas-microsoft-com:vml" xmlns:wp14="http://schemas.microsoft.com/office/word/2010/wordprocessingDrawing" xmlns:wp="http://schemas.openxmlformats.org/drawingml/2006/wordprocessingDrawing" xmlns:w10="urn:schemas-microsoft-com:office:word" xmlns:w="http://schemas.openxmlformats.org/wordprocessingml/2006/main" xmlns:w14="http://schemas.microsoft.com/office/word/2010/wordml" xmlns:w15="http://schemas.microsoft.com/office/word/2012/wordml" xmlns:w16cex="http://schemas.microsoft.com/office/word/2018/wordml/cex" xmlns:w16cid="http://schemas.microsoft.com/office/word/2016/wordml/cid" xmlns:w16="http://schemas.microsoft.com/office/word/2018/wordml" xmlns:w16du="http://schemas.microsoft.com/office/word/2023/wordml/word16du" xmlns:w16sdtdh="http://schemas.microsoft.com/office/word/2020/wordml/sdtdatahash" xmlns:w16se="http://schemas.microsoft.com/office/word/2015/wordml/symex" xmlns:wpg="http://schemas.microsoft.com/office/word/2010/wordprocessingGroup" xmlns:wpi="http://schemas.microsoft.com/office/word/2010/wordprocessingInk" xmlns:wne="http://schemas.microsoft.com/office/word/2006/wordml" xmlns:wps="http://schemas.microsoft.com/office/word/2010/wordprocessingShape" mc:Ignorable="w14 w15 w16se w16cid w16 w16cex w16sdtdh w16du wp14">
-  <w:p>
-    <w:pPr>
-      <w:pStyle w:val="En-tte"/>
-    </w:pPr>
-  </w:p>
-</w:hdr>
-</file>
-
-<file path=word/header3.xml><?xml version="1.0" encoding="utf-8"?>
-<w:hdr xmlns:wpc="http://schemas.microsoft.com/office/word/2010/wordprocessingCanvas" xmlns:cx="http://schemas.microsoft.com/office/drawing/2014/chartex" xmlns:cx1="http://schemas.microsoft.com/office/drawing/2015/9/8/chartex" xmlns:cx2="http://schemas.microsoft.com/office/drawing/2015/10/21/chartex" xmlns:cx3="http://schemas.microsoft.com/office/drawing/2016/5/9/chartex" xmlns:cx4="http://schemas.microsoft.com/office/drawing/2016/5/10/chartex" xmlns:cx5="http://schemas.microsoft.com/office/drawing/2016/5/11/chartex" xmlns:cx6="http://schemas.microsoft.com/office/drawing/2016/5/12/chartex" xmlns:cx7="http://schemas.microsoft.com/office/drawing/2016/5/13/chartex" xmlns:cx8="http://schemas.microsoft.com/office/drawing/2016/5/14/chartex" xmlns:mc="http://schemas.openxmlformats.org/markup-compatibility/2006" xmlns:aink="http://schemas.microsoft.com/office/drawing/2016/ink" xmlns:am3d="http://schemas.microsoft.com/office/drawing/2017/model3d" xmlns:o="urn:schemas-microsoft-com:office:office" xmlns:oel="http://schemas.microsoft.com/office/2019/extlst" xmlns:r="http://schemas.openxmlformats.org/officeDocument/2006/relationships" xmlns:m="http://schemas.openxmlformats.org/officeDocument/2006/math" xmlns:v="urn:schemas-microsoft-com:vml" xmlns:wp14="http://schemas.microsoft.com/office/word/2010/wordprocessingDrawing" xmlns:wp="http://schemas.openxmlformats.org/drawingml/2006/wordprocessingDrawing" xmlns:w10="urn:schemas-microsoft-com:office:word" xmlns:w="http://schemas.openxmlformats.org/wordprocessingml/2006/main" xmlns:w14="http://schemas.microsoft.com/office/word/2010/wordml" xmlns:w15="http://schemas.microsoft.com/office/word/2012/wordml" xmlns:w16cex="http://schemas.microsoft.com/office/word/2018/wordml/cex" xmlns:w16cid="http://schemas.microsoft.com/office/word/2016/wordml/cid" xmlns:w16="http://schemas.microsoft.com/office/word/2018/wordml" xmlns:w16du="http://schemas.microsoft.com/office/word/2023/wordml/word16du" xmlns:w16sdtdh="http://schemas.microsoft.com/office/word/2020/wordml/sdtdatahash" xmlns:w16se="http://schemas.microsoft.com/office/word/2015/wordml/symex" xmlns:wpg="http://schemas.microsoft.com/office/word/2010/wordprocessingGroup" xmlns:wpi="http://schemas.microsoft.com/office/word/2010/wordprocessingInk" xmlns:wne="http://schemas.microsoft.com/office/word/2006/wordml" xmlns:wps="http://schemas.microsoft.com/office/word/2010/wordprocessingShape" mc:Ignorable="w14 w15 w16se w16cid w16 w16cex w16sdtdh w16du wp14">
-  <w:p>
-    <w:pPr>
-      <w:pStyle w:val="En-tte"/>
-    </w:pPr>
-  </w:p>
-</w:hdr>
-</file>
-
-<file path=word/header4.xml><?xml version="1.0" encoding="utf-8"?>
-<w:hdr xmlns:wpc="http://schemas.microsoft.com/office/word/2010/wordprocessingCanvas" xmlns:cx="http://schemas.microsoft.com/office/drawing/2014/chartex" xmlns:cx1="http://schemas.microsoft.com/office/drawing/2015/9/8/chartex" xmlns:cx2="http://schemas.microsoft.com/office/drawing/2015/10/21/chartex" xmlns:cx3="http://schemas.microsoft.com/office/drawing/2016/5/9/chartex" xmlns:cx4="http://schemas.microsoft.com/office/drawing/2016/5/10/chartex" xmlns:cx5="http://schemas.microsoft.com/office/drawing/2016/5/11/chartex" xmlns:cx6="http://schemas.microsoft.com/office/drawing/2016/5/12/chartex" xmlns:cx7="http://schemas.microsoft.com/office/drawing/2016/5/13/chartex" xmlns:cx8="http://schemas.microsoft.com/office/drawing/2016/5/14/chartex" xmlns:mc="http://schemas.openxmlformats.org/markup-compatibility/2006" xmlns:aink="http://schemas.microsoft.com/office/drawing/2016/ink" xmlns:am3d="http://schemas.microsoft.com/office/drawing/2017/model3d" xmlns:o="urn:schemas-microsoft-com:office:office" xmlns:oel="http://schemas.microsoft.com/office/2019/extlst" xmlns:r="http://schemas.openxmlformats.org/officeDocument/2006/relationships" xmlns:m="http://schemas.openxmlformats.org/officeDocument/2006/math" xmlns:v="urn:schemas-microsoft-com:vml" xmlns:wp14="http://schemas.microsoft.com/office/word/2010/wordprocessingDrawing" xmlns:wp="http://schemas.openxmlformats.org/drawingml/2006/wordprocessingDrawing" xmlns:w10="urn:schemas-microsoft-com:office:word" xmlns:w="http://schemas.openxmlformats.org/wordprocessingml/2006/main" xmlns:w14="http://schemas.microsoft.com/office/word/2010/wordml" xmlns:w15="http://schemas.microsoft.com/office/word/2012/wordml" xmlns:w16cex="http://schemas.microsoft.com/office/word/2018/wordml/cex" xmlns:w16cid="http://schemas.microsoft.com/office/word/2016/wordml/cid" xmlns:w16="http://schemas.microsoft.com/office/word/2018/wordml" xmlns:w16du="http://schemas.microsoft.com/office/word/2023/wordml/word16du" xmlns:w16sdtdh="http://schemas.microsoft.com/office/word/2020/wordml/sdtdatahash" xmlns:w16se="http://schemas.microsoft.com/office/word/2015/wordml/symex" xmlns:wpg="http://schemas.microsoft.com/office/word/2010/wordprocessingGroup" xmlns:wpi="http://schemas.microsoft.com/office/word/2010/wordprocessingInk" xmlns:wne="http://schemas.microsoft.com/office/word/2006/wordml" xmlns:wps="http://schemas.microsoft.com/office/word/2010/wordprocessingShape" mc:Ignorable="w14 w15 w16se w16cid w16 w16cex w16sdtdh w16du wp14">
+<w:hdr xmlns:wpc="http://schemas.microsoft.com/office/word/2010/wordprocessingCanvas" xmlns:cx="http://schemas.microsoft.com/office/drawing/2014/chartex" xmlns:cx1="http://schemas.microsoft.com/office/drawing/2015/9/8/chartex" xmlns:cx2="http://schemas.microsoft.com/office/drawing/2015/10/21/chartex" xmlns:cx3="http://schemas.microsoft.com/office/drawing/2016/5/9/chartex" xmlns:cx4="http://schemas.microsoft.com/office/drawing/2016/5/10/chartex" xmlns:cx5="http://schemas.microsoft.com/office/drawing/2016/5/11/chartex" xmlns:cx6="http://schemas.microsoft.com/office/drawing/2016/5/12/chartex" xmlns:cx7="http://schemas.microsoft.com/office/drawing/2016/5/13/chartex" xmlns:cx8="http://schemas.microsoft.com/office/drawing/2016/5/14/chartex" xmlns:mc="http://schemas.openxmlformats.org/markup-compatibility/2006" xmlns:aink="http://schemas.microsoft.com/office/drawing/2016/ink" xmlns:am3d="http://schemas.microsoft.com/office/drawing/2017/model3d" xmlns:o="urn:schemas-microsoft-com:office:office" xmlns:oel="http://schemas.microsoft.com/office/2019/extlst" xmlns:r="http://schemas.openxmlformats.org/officeDocument/2006/relationships" xmlns:m="http://schemas.openxmlformats.org/officeDocument/2006/math" xmlns:v="urn:schemas-microsoft-com:vml" xmlns:wp14="http://schemas.microsoft.com/office/word/2010/wordprocessingDrawing" xmlns:wp="http://schemas.openxmlformats.org/drawingml/2006/wordprocessingDrawing" xmlns:w10="urn:schemas-microsoft-com:office:word" xmlns:w="http://schemas.openxmlformats.org/wordprocessingml/2006/main" xmlns:w14="http://schemas.microsoft.com/office/word/2010/wordml" xmlns:w15="http://schemas.microsoft.com/office/word/2012/wordml" xmlns:w16cex="http://schemas.microsoft.com/office/word/2018/wordml/cex" xmlns:w16cid="http://schemas.microsoft.com/office/word/2016/wordml/cid" xmlns:w16="http://schemas.microsoft.com/office/word/2018/wordml" xmlns:w16du="http://schemas.microsoft.com/office/word/2023/wordml/word16du" xmlns:w16sdtdh="http://schemas.microsoft.com/office/word/2020/wordml/sdtdatahash" xmlns:w16sdtfl="http://schemas.microsoft.com/office/word/2024/wordml/sdtformatlock" xmlns:w16se="http://schemas.microsoft.com/office/word/2015/wordml/symex" xmlns:wpg="http://schemas.microsoft.com/office/word/2010/wordprocessingGroup" xmlns:wpi="http://schemas.microsoft.com/office/word/2010/wordprocessingInk" xmlns:wne="http://schemas.microsoft.com/office/word/2006/wordml" xmlns:wps="http://schemas.microsoft.com/office/word/2010/wordprocessingShape" mc:Ignorable="w14 w15 w16se w16cid w16 w16cex w16sdtdh w16sdtfl w16du wp14">
   <w:p>
     <w:pPr>
       <w:pStyle w:val="En-tte"/>
@@ -5531,7 +5525,7 @@
 </file>
 
 <file path=word/numbering.xml><?xml version="1.0" encoding="utf-8"?>
-<w:numbering xmlns:wpc="http://schemas.microsoft.com/office/word/2010/wordprocessingCanvas" xmlns:cx="http://schemas.microsoft.com/office/drawing/2014/chartex" xmlns:cx1="http://schemas.microsoft.com/office/drawing/2015/9/8/chartex" xmlns:cx2="http://schemas.microsoft.com/office/drawing/2015/10/21/chartex" xmlns:cx3="http://schemas.microsoft.com/office/drawing/2016/5/9/chartex" xmlns:cx4="http://schemas.microsoft.com/office/drawing/2016/5/10/chartex" xmlns:cx5="http://schemas.microsoft.com/office/drawing/2016/5/11/chartex" xmlns:cx6="http://schemas.microsoft.com/office/drawing/2016/5/12/chartex" xmlns:cx7="http://schemas.microsoft.com/office/drawing/2016/5/13/chartex" xmlns:cx8="http://schemas.microsoft.com/office/drawing/2016/5/14/chartex" xmlns:mc="http://schemas.openxmlformats.org/markup-compatibility/2006" xmlns:aink="http://schemas.microsoft.com/office/drawing/2016/ink" xmlns:am3d="http://schemas.microsoft.com/office/drawing/2017/model3d" xmlns:o="urn:schemas-microsoft-com:office:office" xmlns:oel="http://schemas.microsoft.com/office/2019/extlst" xmlns:r="http://schemas.openxmlformats.org/officeDocument/2006/relationships" xmlns:m="http://schemas.openxmlformats.org/officeDocument/2006/math" xmlns:v="urn:schemas-microsoft-com:vml" xmlns:wp14="http://schemas.microsoft.com/office/word/2010/wordprocessingDrawing" xmlns:wp="http://schemas.openxmlformats.org/drawingml/2006/wordprocessingDrawing" xmlns:w10="urn:schemas-microsoft-com:office:word" xmlns:w="http://schemas.openxmlformats.org/wordprocessingml/2006/main" xmlns:w14="http://schemas.microsoft.com/office/word/2010/wordml" xmlns:w15="http://schemas.microsoft.com/office/word/2012/wordml" xmlns:w16cex="http://schemas.microsoft.com/office/word/2018/wordml/cex" xmlns:w16cid="http://schemas.microsoft.com/office/word/2016/wordml/cid" xmlns:w16="http://schemas.microsoft.com/office/word/2018/wordml" xmlns:w16du="http://schemas.microsoft.com/office/word/2023/wordml/word16du" xmlns:w16sdtdh="http://schemas.microsoft.com/office/word/2020/wordml/sdtdatahash" xmlns:w16se="http://schemas.microsoft.com/office/word/2015/wordml/symex" xmlns:wpg="http://schemas.microsoft.com/office/word/2010/wordprocessingGroup" xmlns:wpi="http://schemas.microsoft.com/office/word/2010/wordprocessingInk" xmlns:wne="http://schemas.microsoft.com/office/word/2006/wordml" xmlns:wps="http://schemas.microsoft.com/office/word/2010/wordprocessingShape" mc:Ignorable="w14 w15 w16se w16cid w16 w16cex w16sdtdh w16du wp14">
+<w:numbering xmlns:wpc="http://schemas.microsoft.com/office/word/2010/wordprocessingCanvas" xmlns:cx="http://schemas.microsoft.com/office/drawing/2014/chartex" xmlns:cx1="http://schemas.microsoft.com/office/drawing/2015/9/8/chartex" xmlns:cx2="http://schemas.microsoft.com/office/drawing/2015/10/21/chartex" xmlns:cx3="http://schemas.microsoft.com/office/drawing/2016/5/9/chartex" xmlns:cx4="http://schemas.microsoft.com/office/drawing/2016/5/10/chartex" xmlns:cx5="http://schemas.microsoft.com/office/drawing/2016/5/11/chartex" xmlns:cx6="http://schemas.microsoft.com/office/drawing/2016/5/12/chartex" xmlns:cx7="http://schemas.microsoft.com/office/drawing/2016/5/13/chartex" xmlns:cx8="http://schemas.microsoft.com/office/drawing/2016/5/14/chartex" xmlns:mc="http://schemas.openxmlformats.org/markup-compatibility/2006" xmlns:aink="http://schemas.microsoft.com/office/drawing/2016/ink" xmlns:am3d="http://schemas.microsoft.com/office/drawing/2017/model3d" xmlns:o="urn:schemas-microsoft-com:office:office" xmlns:oel="http://schemas.microsoft.com/office/2019/extlst" xmlns:r="http://schemas.openxmlformats.org/officeDocument/2006/relationships" xmlns:m="http://schemas.openxmlformats.org/officeDocument/2006/math" xmlns:v="urn:schemas-microsoft-com:vml" xmlns:wp14="http://schemas.microsoft.com/office/word/2010/wordprocessingDrawing" xmlns:wp="http://schemas.openxmlformats.org/drawingml/2006/wordprocessingDrawing" xmlns:w10="urn:schemas-microsoft-com:office:word" xmlns:w="http://schemas.openxmlformats.org/wordprocessingml/2006/main" xmlns:w14="http://schemas.microsoft.com/office/word/2010/wordml" xmlns:w15="http://schemas.microsoft.com/office/word/2012/wordml" xmlns:w16cex="http://schemas.microsoft.com/office/word/2018/wordml/cex" xmlns:w16cid="http://schemas.microsoft.com/office/word/2016/wordml/cid" xmlns:w16="http://schemas.microsoft.com/office/word/2018/wordml" xmlns:w16du="http://schemas.microsoft.com/office/word/2023/wordml/word16du" xmlns:w16sdtdh="http://schemas.microsoft.com/office/word/2020/wordml/sdtdatahash" xmlns:w16sdtfl="http://schemas.microsoft.com/office/word/2024/wordml/sdtformatlock" xmlns:w16se="http://schemas.microsoft.com/office/word/2015/wordml/symex" xmlns:wpg="http://schemas.microsoft.com/office/word/2010/wordprocessingGroup" xmlns:wpi="http://schemas.microsoft.com/office/word/2010/wordprocessingInk" xmlns:wne="http://schemas.microsoft.com/office/word/2006/wordml" xmlns:wps="http://schemas.microsoft.com/office/word/2010/wordprocessingShape" mc:Ignorable="w14 w15 w16se w16cid w16 w16cex w16sdtdh w16sdtfl w16du wp14">
   <w:abstractNum w:abstractNumId="0" w15:restartNumberingAfterBreak="0">
     <w:nsid w:val="0C7751B7"/>
     <w:multiLevelType w:val="hybridMultilevel"/>
@@ -7032,7 +7026,7 @@
 </file>
 
 <file path=word/styles.xml><?xml version="1.0" encoding="utf-8"?>
-<w:styles xmlns:mc="http://schemas.openxmlformats.org/markup-compatibility/2006" xmlns:r="http://schemas.openxmlformats.org/officeDocument/2006/relationships" xmlns:w="http://schemas.openxmlformats.org/wordprocessingml/2006/main" xmlns:w14="http://schemas.microsoft.com/office/word/2010/wordml" xmlns:w15="http://schemas.microsoft.com/office/word/2012/wordml" xmlns:w16cex="http://schemas.microsoft.com/office/word/2018/wordml/cex" xmlns:w16cid="http://schemas.microsoft.com/office/word/2016/wordml/cid" xmlns:w16="http://schemas.microsoft.com/office/word/2018/wordml" xmlns:w16du="http://schemas.microsoft.com/office/word/2023/wordml/word16du" xmlns:w16sdtdh="http://schemas.microsoft.com/office/word/2020/wordml/sdtdatahash" xmlns:w16se="http://schemas.microsoft.com/office/word/2015/wordml/symex" mc:Ignorable="w14 w15 w16se w16cid w16 w16cex w16sdtdh w16du">
+<w:styles xmlns:mc="http://schemas.openxmlformats.org/markup-compatibility/2006" xmlns:r="http://schemas.openxmlformats.org/officeDocument/2006/relationships" xmlns:w="http://schemas.openxmlformats.org/wordprocessingml/2006/main" xmlns:w14="http://schemas.microsoft.com/office/word/2010/wordml" xmlns:w15="http://schemas.microsoft.com/office/word/2012/wordml" xmlns:w16cex="http://schemas.microsoft.com/office/word/2018/wordml/cex" xmlns:w16cid="http://schemas.microsoft.com/office/word/2016/wordml/cid" xmlns:w16="http://schemas.microsoft.com/office/word/2018/wordml" xmlns:w16du="http://schemas.microsoft.com/office/word/2023/wordml/word16du" xmlns:w16sdtdh="http://schemas.microsoft.com/office/word/2020/wordml/sdtdatahash" xmlns:w16sdtfl="http://schemas.microsoft.com/office/word/2024/wordml/sdtformatlock" xmlns:w16se="http://schemas.microsoft.com/office/word/2015/wordml/symex" mc:Ignorable="w14 w15 w16se w16cid w16 w16cex w16sdtdh w16sdtfl w16du">
   <w:docDefaults>
     <w:rPrDefault>
       <w:rPr>

</xml_diff>